<commit_message>
I did oopsie ?
</commit_message>
<xml_diff>
--- a/files/CV_LeviNauwelaerts_LangEnglish_cropped.docx
+++ b/files/CV_LeviNauwelaerts_LangEnglish_cropped.docx
@@ -58,7 +58,7 @@
                 <w:lang w:val="en-GB"/>
               </w:rPr>
               <w:drawing>
-                <wp:inline distT="0" distB="0" distL="0" distR="0" wp14:anchorId="096E8772" wp14:editId="704ECE6B">
+                <wp:inline distT="0" distB="0" distL="0" distR="0" wp14:anchorId="362A30B9" wp14:editId="0B9BFE7B">
                   <wp:extent cx="1978025" cy="1978025"/>
                   <wp:effectExtent l="0" t="0" r="3175" b="3175"/>
                   <wp:docPr id="4" name="Afbeelding 4" descr="Afbeelding met persoon, man, buiten, kijken&#10;&#10;Automatisch gegenereerde beschrijving"/>
@@ -424,412 +424,436 @@
                 <w:b/>
                 <w:lang w:val="en-GB"/>
               </w:rPr>
-              <w:t xml:space="preserve">Thomas More </w:t>
+              <w:t>UC Leuven-Limburg</w:t>
+            </w:r>
+          </w:p>
+          <w:p>
+            <w:pPr>
+              <w:pStyle w:val="Datum"/>
+              <w:rPr>
+                <w:lang w:val="en-GB"/>
+              </w:rPr>
+            </w:pPr>
+            <w:r>
+              <w:rPr>
+                <w:lang w:val="en-GB"/>
+              </w:rPr>
+              <w:t>September 2017</w:t>
+            </w:r>
+            <w:r>
+              <w:rPr>
+                <w:lang w:val="en-GB" w:bidi="nl-NL"/>
+              </w:rPr>
+              <w:t xml:space="preserve"> - </w:t>
+            </w:r>
+            <w:r>
+              <w:rPr>
+                <w:lang w:val="en-GB"/>
+              </w:rPr>
+              <w:t>Present</w:t>
+            </w:r>
+          </w:p>
+          <w:p>
+            <w:pPr>
+              <w:rPr>
+                <w:lang w:val="en-GB" w:bidi="nl-NL"/>
+              </w:rPr>
+            </w:pPr>
+            <w:r>
+              <w:rPr>
+                <w:lang w:val="en-GB" w:bidi="nl-NL"/>
+              </w:rPr>
+              <w:t>Applied Informatics, my current course. I follow a lot of extra seminars as well as compete in some programming competitions</w:t>
+            </w:r>
+            <w:r>
+              <w:rPr>
+                <w:lang w:val="en-GB" w:bidi="nl-NL"/>
+              </w:rPr>
+              <w:t>.</w:t>
+            </w:r>
+          </w:p>
+          <w:p>
+            <w:pPr>
+              <w:rPr>
+                <w:lang w:val="en-GB" w:bidi="nl-NL"/>
+              </w:rPr>
+            </w:pPr>
+          </w:p>
+          <w:p>
+            <w:pPr>
+              <w:rPr>
+                <w:b/>
+                <w:lang w:val="en-GB"/>
+              </w:rPr>
+            </w:pPr>
+            <w:r>
+              <w:rPr>
+                <w:b/>
+                <w:lang w:val="en-GB"/>
+              </w:rPr>
+              <w:t xml:space="preserve">Santa Maria </w:t>
+            </w:r>
+            <w:proofErr w:type="spellStart"/>
+            <w:r>
+              <w:rPr>
+                <w:b/>
+                <w:lang w:val="en-GB"/>
+              </w:rPr>
+              <w:t>Institu</w:t>
+            </w:r>
+            <w:r>
+              <w:rPr>
+                <w:b/>
+                <w:lang w:val="en-GB"/>
+              </w:rPr>
+              <w:t>u</w:t>
+            </w:r>
+            <w:r>
+              <w:rPr>
+                <w:b/>
+                <w:lang w:val="en-GB"/>
+              </w:rPr>
+              <w:t>t</w:t>
+            </w:r>
+            <w:proofErr w:type="spellEnd"/>
+            <w:r>
+              <w:rPr>
+                <w:b/>
+                <w:lang w:val="en-GB"/>
+              </w:rPr>
+              <w:t xml:space="preserve"> </w:t>
+            </w:r>
+            <w:proofErr w:type="spellStart"/>
+            <w:r>
+              <w:rPr>
+                <w:b/>
+                <w:lang w:val="en-GB"/>
+              </w:rPr>
+              <w:t>Aarshot</w:t>
+            </w:r>
+            <w:proofErr w:type="spellEnd"/>
+          </w:p>
+          <w:p>
+            <w:pPr>
+              <w:pStyle w:val="Datum"/>
+              <w:rPr>
+                <w:lang w:val="en-GB"/>
+              </w:rPr>
+            </w:pPr>
+            <w:r>
+              <w:rPr>
+                <w:lang w:val="en-GB"/>
+              </w:rPr>
+              <w:t>January 2016</w:t>
+            </w:r>
+            <w:r>
+              <w:rPr>
+                <w:lang w:val="en-GB" w:bidi="nl-NL"/>
+              </w:rPr>
+              <w:t xml:space="preserve"> </w:t>
+            </w:r>
+            <w:r>
+              <w:rPr>
+                <w:lang w:val="en-GB" w:bidi="nl-NL"/>
+              </w:rPr>
+              <w:t>–</w:t>
+            </w:r>
+            <w:r>
+              <w:rPr>
+                <w:lang w:val="en-GB" w:bidi="nl-NL"/>
+              </w:rPr>
+              <w:t xml:space="preserve"> </w:t>
+            </w:r>
+            <w:r>
+              <w:rPr>
+                <w:lang w:val="en-GB"/>
+              </w:rPr>
+              <w:t>June 2017</w:t>
+            </w:r>
+          </w:p>
+          <w:p>
+            <w:pPr>
+              <w:rPr>
+                <w:lang w:val="en-GB"/>
+              </w:rPr>
+            </w:pPr>
+            <w:r>
+              <w:rPr>
+                <w:lang w:val="en-GB"/>
+              </w:rPr>
+              <w:t xml:space="preserve">Did the option IT &amp; networks, really liked it. Did fine catching up in the </w:t>
+            </w:r>
+            <w:r>
+              <w:rPr>
+                <w:lang w:val="en-GB"/>
+              </w:rPr>
+              <w:t>C</w:t>
+            </w:r>
+            <w:r>
+              <w:rPr>
+                <w:lang w:val="en-GB"/>
+              </w:rPr>
+              <w:t>++, business and networking courses. I only would have preferred more hours of mathematics.</w:t>
+            </w:r>
+          </w:p>
+          <w:p>
+            <w:pPr>
+              <w:rPr>
+                <w:lang w:val="en-GB"/>
+              </w:rPr>
+            </w:pPr>
+          </w:p>
+          <w:p>
+            <w:pPr>
+              <w:rPr>
+                <w:lang w:val="en-GB"/>
+              </w:rPr>
+            </w:pPr>
+            <w:r>
+              <w:rPr>
+                <w:lang w:val="en-GB"/>
+              </w:rPr>
+              <w:t xml:space="preserve">In my last year I also did all the entrance exams for the royal military academy for a position as Officer in social and military science (with option informatics). In which I ended </w:t>
+            </w:r>
+            <w:r>
+              <w:rPr>
+                <w:lang w:val="en-GB"/>
+              </w:rPr>
+              <w:t>pretty high in the rankings of said entrance exams.</w:t>
+            </w:r>
+          </w:p>
+          <w:p>
+            <w:pPr>
+              <w:rPr>
+                <w:lang w:val="en-GB"/>
+              </w:rPr>
+            </w:pPr>
+          </w:p>
+          <w:p>
+            <w:pPr>
+              <w:rPr>
+                <w:b/>
+                <w:lang w:val="en-GB"/>
+              </w:rPr>
+            </w:pPr>
+            <w:proofErr w:type="spellStart"/>
+            <w:r>
+              <w:rPr>
+                <w:b/>
+                <w:lang w:val="en-GB"/>
+              </w:rPr>
+              <w:t>Damiaaninstit</w:t>
+            </w:r>
+            <w:r>
+              <w:rPr>
+                <w:b/>
+                <w:lang w:val="en-GB"/>
+              </w:rPr>
+              <w:t>u</w:t>
+            </w:r>
+            <w:r>
+              <w:rPr>
+                <w:b/>
+                <w:lang w:val="en-GB"/>
+              </w:rPr>
+              <w:t>ut</w:t>
+            </w:r>
+            <w:proofErr w:type="spellEnd"/>
+            <w:r>
+              <w:rPr>
+                <w:b/>
+                <w:lang w:val="en-GB"/>
+              </w:rPr>
+              <w:t xml:space="preserve"> Aarschot</w:t>
+            </w:r>
+          </w:p>
+          <w:p>
+            <w:pPr>
+              <w:pStyle w:val="Datum"/>
+              <w:rPr>
+                <w:lang w:val="en-GB"/>
+              </w:rPr>
+            </w:pPr>
+            <w:r>
+              <w:rPr>
+                <w:lang w:val="en-GB"/>
+              </w:rPr>
+              <w:t>September 2016</w:t>
+            </w:r>
+            <w:r>
+              <w:rPr>
+                <w:lang w:val="en-GB" w:bidi="nl-NL"/>
+              </w:rPr>
+              <w:t xml:space="preserve"> </w:t>
+            </w:r>
+            <w:r>
+              <w:rPr>
+                <w:lang w:val="en-GB" w:bidi="nl-NL"/>
+              </w:rPr>
+              <w:t>–</w:t>
+            </w:r>
+            <w:r>
+              <w:rPr>
+                <w:lang w:val="en-GB" w:bidi="nl-NL"/>
+              </w:rPr>
+              <w:t xml:space="preserve"> </w:t>
+            </w:r>
+            <w:r>
+              <w:rPr>
+                <w:lang w:val="en-GB"/>
+              </w:rPr>
+              <w:t>December 2016</w:t>
+            </w:r>
+          </w:p>
+          <w:p>
+            <w:pPr>
+              <w:rPr>
+                <w:lang w:val="en-GB"/>
+              </w:rPr>
+            </w:pPr>
+            <w:r>
+              <w:rPr>
+                <w:lang w:val="en-GB"/>
+              </w:rPr>
+              <w:t xml:space="preserve">Started into Industrial sciences with an option for 8 hours of mathematics I already knew I wanted to go for Applied Informatics but so far I had heard you needed a lot of mathematics for that and since I liked mathematics I picked the option with the highest amount of hours of math class. </w:t>
+            </w:r>
+            <w:r>
+              <w:rPr>
+                <w:lang w:val="en-GB"/>
+              </w:rPr>
+              <w:t>A</w:t>
+            </w:r>
+            <w:r>
+              <w:rPr>
+                <w:lang w:val="en-GB"/>
+              </w:rPr>
+              <w:t>lthough due to the lack of support from the school for the course of Mechanics I had to make some tough calls</w:t>
+            </w:r>
+            <w:r>
+              <w:rPr>
+                <w:lang w:val="en-GB"/>
+              </w:rPr>
+              <w:t>.</w:t>
+            </w:r>
+          </w:p>
+          <w:p>
+            <w:pPr>
+              <w:rPr>
+                <w:lang w:val="en-GB"/>
+              </w:rPr>
+            </w:pPr>
+          </w:p>
+          <w:p>
+            <w:pPr>
+              <w:rPr>
+                <w:b/>
+                <w:lang w:val="nl-BE"/>
+              </w:rPr>
+            </w:pPr>
+            <w:r>
+              <w:rPr>
+                <w:b/>
+                <w:lang w:val="nl-BE"/>
+              </w:rPr>
+              <w:t>Koninklijk Atheneum Aarschot</w:t>
+            </w:r>
+          </w:p>
+          <w:p>
+            <w:pPr>
+              <w:pStyle w:val="Datum"/>
+              <w:rPr>
+                <w:lang w:val="nl-BE"/>
+              </w:rPr>
+            </w:pPr>
+            <w:r>
+              <w:rPr>
+                <w:lang w:val="nl-BE"/>
+              </w:rPr>
+              <w:t>September 2012</w:t>
+            </w:r>
+            <w:r>
+              <w:rPr>
+                <w:lang w:val="nl-BE" w:bidi="nl-NL"/>
+              </w:rPr>
+              <w:t xml:space="preserve"> </w:t>
+            </w:r>
+            <w:r>
+              <w:rPr>
+                <w:lang w:val="nl-BE" w:bidi="nl-NL"/>
+              </w:rPr>
+              <w:t>–</w:t>
+            </w:r>
+            <w:r>
+              <w:rPr>
+                <w:lang w:val="nl-BE" w:bidi="nl-NL"/>
+              </w:rPr>
+              <w:t xml:space="preserve"> </w:t>
+            </w:r>
+            <w:proofErr w:type="spellStart"/>
+            <w:r>
+              <w:rPr>
+                <w:lang w:val="nl-BE"/>
+              </w:rPr>
+              <w:t>June</w:t>
+            </w:r>
+            <w:proofErr w:type="spellEnd"/>
+            <w:r>
+              <w:rPr>
+                <w:lang w:val="nl-BE"/>
+              </w:rPr>
+              <w:t xml:space="preserve"> 2016</w:t>
+            </w:r>
+          </w:p>
+          <w:p>
+            <w:pPr>
+              <w:rPr>
+                <w:lang w:val="en-GB"/>
+              </w:rPr>
+            </w:pPr>
+            <w:r>
+              <w:rPr>
+                <w:lang w:val="en-GB"/>
+              </w:rPr>
+              <w:t xml:space="preserve">Started the course Latin and did pretty well in it, switched in September 2015 to do mathematics and science. (At this point I knew I wouldn’t pursuit Latin for the professional life) </w:t>
+            </w:r>
+          </w:p>
+          <w:p>
+            <w:pPr>
+              <w:pStyle w:val="Kop2"/>
+              <w:rPr>
+                <w:lang w:val="en-GB"/>
+              </w:rPr>
+            </w:pPr>
+            <w:r>
+              <w:rPr>
+                <w:lang w:val="en-GB"/>
+              </w:rPr>
+              <w:t>Work experience</w:t>
             </w:r>
           </w:p>
           <w:p>
             <w:pPr>
               <w:rPr>
                 <w:bCs/>
-                <w:lang w:val="nl-BE"/>
-              </w:rPr>
-            </w:pPr>
-            <w:r>
-              <w:rPr>
-                <w:bCs/>
-                <w:lang w:val="nl-BE"/>
-              </w:rPr>
-              <w:t>September 2019- P</w:t>
-            </w:r>
-            <w:r>
-              <w:rPr>
-                <w:bCs/>
-                <w:lang w:val="nl-BE"/>
-              </w:rPr>
-              <w:t>resent</w:t>
-            </w:r>
-          </w:p>
-          <w:p>
-            <w:pPr>
+                <w:lang w:val="en-GB"/>
+              </w:rPr>
+            </w:pPr>
+            <w:r>
               <w:rPr>
                 <w:b/>
-                <w:lang w:val="en-US"/>
-              </w:rPr>
-            </w:pPr>
-            <w:r>
-              <w:rPr>
-                <w:bCs/>
-                <w:lang w:val="en-US"/>
-              </w:rPr>
-              <w:t xml:space="preserve">Bachelor </w:t>
-            </w:r>
-            <w:r>
-              <w:rPr>
-                <w:bCs/>
-                <w:lang w:val="en-US"/>
-              </w:rPr>
-              <w:t xml:space="preserve">Applied </w:t>
-            </w:r>
-            <w:r>
-              <w:rPr>
-                <w:bCs/>
-                <w:lang w:val="en-US"/>
-              </w:rPr>
-              <w:t>Artificial Intelligence.</w:t>
-            </w:r>
-            <w:bookmarkStart w:id="0" w:name="_GoBack"/>
-            <w:bookmarkEnd w:id="0"/>
-            <w:r>
-              <w:rPr>
-                <w:bCs/>
-                <w:lang w:val="en-US"/>
-              </w:rPr>
-              <w:t xml:space="preserve"> </w:t>
-            </w:r>
+                <w:lang w:val="en-GB"/>
+              </w:rPr>
+              <w:t xml:space="preserve">Share </w:t>
+            </w:r>
+            <w:proofErr w:type="spellStart"/>
             <w:r>
               <w:rPr>
                 <w:b/>
-                <w:lang w:val="en-US"/>
-              </w:rPr>
-              <w:br/>
-            </w:r>
-            <w:r>
-              <w:rPr>
-                <w:b/>
-                <w:lang w:val="en-US"/>
-              </w:rPr>
-              <w:br/>
-            </w:r>
-            <w:r>
-              <w:rPr>
-                <w:b/>
-                <w:lang w:val="en-US"/>
-              </w:rPr>
-              <w:t>UC Leuven-Limburg</w:t>
-            </w:r>
-          </w:p>
-          <w:p>
-            <w:pPr>
-              <w:pStyle w:val="Datum"/>
-              <w:rPr>
-                <w:lang w:val="en-GB"/>
-              </w:rPr>
-            </w:pPr>
-            <w:r>
-              <w:rPr>
-                <w:lang w:val="en-GB"/>
-              </w:rPr>
-              <w:t>September 2017</w:t>
-            </w:r>
-            <w:r>
-              <w:rPr>
-                <w:lang w:val="en-GB" w:bidi="nl-NL"/>
-              </w:rPr>
-              <w:t xml:space="preserve"> </w:t>
-            </w:r>
-            <w:r>
-              <w:rPr>
-                <w:lang w:val="en-GB" w:bidi="nl-NL"/>
-              </w:rPr>
-              <w:t>–</w:t>
-            </w:r>
-            <w:r>
-              <w:rPr>
-                <w:lang w:val="en-GB" w:bidi="nl-NL"/>
-              </w:rPr>
-              <w:t xml:space="preserve"> </w:t>
-            </w:r>
-            <w:r>
-              <w:rPr>
-                <w:lang w:val="en-GB"/>
-              </w:rPr>
-              <w:t>June 2019</w:t>
-            </w:r>
-          </w:p>
-          <w:p>
-            <w:pPr>
-              <w:rPr>
-                <w:lang w:val="en-GB" w:bidi="nl-NL"/>
-              </w:rPr>
-            </w:pPr>
-            <w:r>
-              <w:rPr>
-                <w:lang w:val="en-GB" w:bidi="nl-NL"/>
-              </w:rPr>
-              <w:t>Applied Informatics, my current course. I follow a lot of extra seminars as well as compete in some programming competitions</w:t>
-            </w:r>
-            <w:r>
-              <w:rPr>
-                <w:lang w:val="en-GB" w:bidi="nl-NL"/>
-              </w:rPr>
-              <w:t>.</w:t>
-            </w:r>
-          </w:p>
-          <w:p>
-            <w:pPr>
-              <w:rPr>
-                <w:lang w:val="en-GB" w:bidi="nl-NL"/>
-              </w:rPr>
-            </w:pPr>
-          </w:p>
-          <w:p>
-            <w:pPr>
-              <w:rPr>
-                <w:b/>
-                <w:lang w:val="en-GB"/>
-              </w:rPr>
-            </w:pPr>
-            <w:r>
-              <w:rPr>
-                <w:b/>
-                <w:lang w:val="en-GB"/>
-              </w:rPr>
-              <w:t>Santa Maria Institu</w:t>
-            </w:r>
-            <w:r>
-              <w:rPr>
-                <w:b/>
-                <w:lang w:val="en-GB"/>
-              </w:rPr>
-              <w:t>u</w:t>
-            </w:r>
-            <w:r>
-              <w:rPr>
-                <w:b/>
-                <w:lang w:val="en-GB"/>
-              </w:rPr>
-              <w:t>t Aarshot</w:t>
-            </w:r>
-          </w:p>
-          <w:p>
-            <w:pPr>
-              <w:pStyle w:val="Datum"/>
-              <w:rPr>
-                <w:lang w:val="en-GB"/>
-              </w:rPr>
-            </w:pPr>
-            <w:r>
-              <w:rPr>
-                <w:lang w:val="en-GB"/>
-              </w:rPr>
-              <w:t>January 2016</w:t>
-            </w:r>
-            <w:r>
-              <w:rPr>
-                <w:lang w:val="en-GB" w:bidi="nl-NL"/>
-              </w:rPr>
-              <w:t xml:space="preserve"> </w:t>
-            </w:r>
-            <w:r>
-              <w:rPr>
-                <w:lang w:val="en-GB" w:bidi="nl-NL"/>
-              </w:rPr>
-              <w:t>–</w:t>
-            </w:r>
-            <w:r>
-              <w:rPr>
-                <w:lang w:val="en-GB" w:bidi="nl-NL"/>
-              </w:rPr>
-              <w:t xml:space="preserve"> </w:t>
-            </w:r>
-            <w:r>
-              <w:rPr>
-                <w:lang w:val="en-GB"/>
-              </w:rPr>
-              <w:t>June 2017</w:t>
-            </w:r>
-          </w:p>
-          <w:p>
-            <w:pPr>
-              <w:rPr>
-                <w:lang w:val="en-GB"/>
-              </w:rPr>
-            </w:pPr>
-            <w:r>
-              <w:rPr>
-                <w:lang w:val="en-GB"/>
-              </w:rPr>
-              <w:t xml:space="preserve">Did the option IT &amp; networks, really liked it. Did fine catching up in the </w:t>
-            </w:r>
-            <w:r>
-              <w:rPr>
-                <w:lang w:val="en-GB"/>
-              </w:rPr>
-              <w:t>C</w:t>
-            </w:r>
-            <w:r>
-              <w:rPr>
-                <w:lang w:val="en-GB"/>
-              </w:rPr>
-              <w:t>++, business and networking courses. I only would have preferred more hours of mathematics.</w:t>
-            </w:r>
-          </w:p>
-          <w:p>
-            <w:pPr>
-              <w:rPr>
-                <w:lang w:val="en-GB"/>
-              </w:rPr>
-            </w:pPr>
-          </w:p>
-          <w:p>
-            <w:pPr>
-              <w:rPr>
-                <w:lang w:val="en-GB"/>
-              </w:rPr>
-            </w:pPr>
-            <w:r>
-              <w:rPr>
-                <w:lang w:val="en-GB"/>
-              </w:rPr>
-              <w:t xml:space="preserve">In my last year I also did all the entrance exams for the royal military academy for a position as Officer in social and military science (with option informatics). In which I ended </w:t>
-            </w:r>
-            <w:r>
-              <w:rPr>
-                <w:lang w:val="en-GB"/>
-              </w:rPr>
-              <w:t>pretty high in the rankings of said entrance exams.</w:t>
-            </w:r>
-          </w:p>
-          <w:p>
-            <w:pPr>
-              <w:rPr>
-                <w:lang w:val="en-GB"/>
-              </w:rPr>
-            </w:pPr>
-          </w:p>
-          <w:p>
-            <w:pPr>
-              <w:rPr>
-                <w:b/>
-                <w:lang w:val="en-GB"/>
-              </w:rPr>
-            </w:pPr>
-            <w:r>
-              <w:rPr>
-                <w:b/>
-                <w:lang w:val="en-GB"/>
-              </w:rPr>
-              <w:t>Damiaaninstit</w:t>
-            </w:r>
-            <w:r>
-              <w:rPr>
-                <w:b/>
-                <w:lang w:val="en-GB"/>
-              </w:rPr>
-              <w:t>u</w:t>
-            </w:r>
-            <w:r>
-              <w:rPr>
-                <w:b/>
-                <w:lang w:val="en-GB"/>
-              </w:rPr>
-              <w:t>ut Aarschot</w:t>
-            </w:r>
-          </w:p>
-          <w:p>
-            <w:pPr>
-              <w:pStyle w:val="Datum"/>
-              <w:rPr>
-                <w:lang w:val="en-GB"/>
-              </w:rPr>
-            </w:pPr>
-            <w:r>
-              <w:rPr>
-                <w:lang w:val="en-GB"/>
-              </w:rPr>
-              <w:t>September 2016</w:t>
-            </w:r>
-            <w:r>
-              <w:rPr>
-                <w:lang w:val="en-GB" w:bidi="nl-NL"/>
-              </w:rPr>
-              <w:t xml:space="preserve"> </w:t>
-            </w:r>
-            <w:r>
-              <w:rPr>
-                <w:lang w:val="en-GB" w:bidi="nl-NL"/>
-              </w:rPr>
-              <w:t>–</w:t>
-            </w:r>
-            <w:r>
-              <w:rPr>
-                <w:lang w:val="en-GB" w:bidi="nl-NL"/>
-              </w:rPr>
-              <w:t xml:space="preserve"> </w:t>
-            </w:r>
-            <w:r>
-              <w:rPr>
-                <w:lang w:val="en-GB"/>
-              </w:rPr>
-              <w:t>December 2016</w:t>
-            </w:r>
-          </w:p>
-          <w:p>
-            <w:pPr>
-              <w:rPr>
-                <w:lang w:val="en-GB"/>
-              </w:rPr>
-            </w:pPr>
-            <w:r>
-              <w:rPr>
-                <w:lang w:val="en-GB"/>
-              </w:rPr>
-              <w:t xml:space="preserve">Started into Industrial sciences with an option for 8 hours of mathematics I already knew I wanted to go for Applied Informatics but so far I had heard you needed a lot of mathematics for that and since I liked mathematics I picked the option with the highest amount of hours of math class. </w:t>
-            </w:r>
-            <w:r>
-              <w:rPr>
-                <w:lang w:val="en-GB"/>
-              </w:rPr>
-              <w:t>A</w:t>
-            </w:r>
-            <w:r>
-              <w:rPr>
-                <w:lang w:val="en-GB"/>
-              </w:rPr>
-              <w:t>lthough due to the lack of support from the school for the course of Mechanics I had to make some tough calls</w:t>
-            </w:r>
-            <w:r>
-              <w:rPr>
-                <w:lang w:val="en-GB"/>
-              </w:rPr>
-              <w:t>.</w:t>
-            </w:r>
-          </w:p>
-          <w:p>
-            <w:pPr>
-              <w:rPr>
-                <w:lang w:val="en-GB"/>
-              </w:rPr>
-            </w:pPr>
-          </w:p>
-          <w:p>
-            <w:pPr>
-              <w:pStyle w:val="Kop2"/>
-              <w:rPr>
-                <w:lang w:val="en-GB"/>
-              </w:rPr>
-            </w:pPr>
-            <w:r>
-              <w:rPr>
-                <w:lang w:val="en-GB"/>
-              </w:rPr>
-              <w:t>Work experience</w:t>
-            </w:r>
-          </w:p>
-          <w:p>
-            <w:pPr>
-              <w:rPr>
-                <w:bCs/>
-                <w:lang w:val="en-GB"/>
-              </w:rPr>
-            </w:pPr>
-            <w:r>
-              <w:rPr>
-                <w:b/>
-                <w:lang w:val="en-GB"/>
-              </w:rPr>
-              <w:t>Share Bvba</w:t>
-            </w:r>
+                <w:lang w:val="en-GB"/>
+              </w:rPr>
+              <w:t>Bvba</w:t>
+            </w:r>
+            <w:proofErr w:type="spellEnd"/>
             <w:r>
               <w:rPr>
                 <w:lang w:val="en-GB" w:bidi="nl-NL"/>
@@ -936,7 +960,7 @@
                 <w:lang w:val="en-GB" w:bidi="nl-NL"/>
               </w:rPr>
               <w:drawing>
-                <wp:inline distT="0" distB="0" distL="0" distR="0" wp14:anchorId="1A51CCF2" wp14:editId="4F300CF2">
+                <wp:inline distT="0" distB="0" distL="0" distR="0" wp14:anchorId="2488B033" wp14:editId="2ADC65D3">
                   <wp:extent cx="3981450" cy="1257300"/>
                   <wp:effectExtent l="0" t="0" r="0" b="0"/>
                   <wp:docPr id="12" name="Grafiek 12" descr="vaardighedengrafiek"/>
@@ -1104,11 +1128,19 @@
                 <w:lang w:val="en-GB"/>
               </w:rPr>
             </w:pPr>
-            <w:r>
-              <w:rPr>
-                <w:lang w:val="en-GB"/>
-              </w:rPr>
-              <w:t>Css – Average</w:t>
+            <w:proofErr w:type="spellStart"/>
+            <w:r>
+              <w:rPr>
+                <w:lang w:val="en-GB"/>
+              </w:rPr>
+              <w:t>Css</w:t>
+            </w:r>
+            <w:proofErr w:type="spellEnd"/>
+            <w:r>
+              <w:rPr>
+                <w:lang w:val="en-GB"/>
+              </w:rPr>
+              <w:t xml:space="preserve"> – Average</w:t>
             </w:r>
           </w:p>
           <w:p>
@@ -1362,13 +1394,27 @@
               <w:rPr>
                 <w:lang w:val="en-GB"/>
               </w:rPr>
-              <w:t>Also part of my high school gip, I worked together with 3 other students to develop an interactive GPS app, written in C++ based on the E</w:t>
-            </w:r>
-            <w:r>
-              <w:rPr>
-                <w:lang w:val="en-GB"/>
-              </w:rPr>
-              <w:t>senthel engine</w:t>
+              <w:t xml:space="preserve">Also part of my high school gip, I worked together with 3 other students to develop an interactive GPS app, written in C++ based on the </w:t>
+            </w:r>
+            <w:proofErr w:type="spellStart"/>
+            <w:r>
+              <w:rPr>
+                <w:lang w:val="en-GB"/>
+              </w:rPr>
+              <w:t>E</w:t>
+            </w:r>
+            <w:r>
+              <w:rPr>
+                <w:lang w:val="en-GB"/>
+              </w:rPr>
+              <w:t>senthel</w:t>
+            </w:r>
+            <w:proofErr w:type="spellEnd"/>
+            <w:r>
+              <w:rPr>
+                <w:lang w:val="en-GB"/>
+              </w:rPr>
+              <w:t xml:space="preserve"> engine</w:t>
             </w:r>
             <w:r>
               <w:rPr>
@@ -1380,7 +1426,14 @@
               <w:rPr>
                 <w:lang w:val="en-GB"/>
               </w:rPr>
-              <w:t>“M</w:t>
+              <w:t>“</w:t>
+            </w:r>
+            <w:proofErr w:type="spellStart"/>
+            <w:r>
+              <w:rPr>
+                <w:lang w:val="en-GB"/>
+              </w:rPr>
+              <w:t>M</w:t>
             </w:r>
             <w:r>
               <w:rPr>
@@ -1388,6 +1441,7 @@
               </w:rPr>
               <w:t>usica</w:t>
             </w:r>
+            <w:proofErr w:type="spellEnd"/>
             <w:r>
               <w:rPr>
                 <w:lang w:val="en-GB"/>
@@ -1400,12 +1454,14 @@
               </w:rPr>
               <w:t xml:space="preserve"> </w:t>
             </w:r>
+            <w:proofErr w:type="spellStart"/>
             <w:r>
               <w:rPr>
                 <w:lang w:val="en-GB"/>
               </w:rPr>
               <w:t>en</w:t>
             </w:r>
+            <w:proofErr w:type="spellEnd"/>
             <w:r>
               <w:rPr>
                 <w:lang w:val="en-GB"/>
@@ -1422,8 +1478,16 @@
               <w:rPr>
                 <w:lang w:val="en-GB"/>
               </w:rPr>
-              <w:t>de Pianofabriek</w:t>
-            </w:r>
+              <w:t xml:space="preserve">de </w:t>
+            </w:r>
+            <w:proofErr w:type="spellStart"/>
+            <w:r>
+              <w:rPr>
+                <w:lang w:val="en-GB"/>
+              </w:rPr>
+              <w:t>Pianofabriek</w:t>
+            </w:r>
+            <w:proofErr w:type="spellEnd"/>
             <w:r>
               <w:rPr>
                 <w:lang w:val="en-GB"/>
@@ -1451,6 +1515,8 @@
                 <w:lang w:val="en-GB"/>
               </w:rPr>
             </w:pPr>
+            <w:bookmarkStart w:id="0" w:name="_GoBack"/>
+            <w:bookmarkEnd w:id="0"/>
             <w:r>
               <w:rPr>
                 <w:lang w:val="en-GB"/>
@@ -1469,7 +1535,35 @@
               <w:rPr>
                 <w:lang w:val="en-GB"/>
               </w:rPr>
-              <w:t>I play a tabletop rpg with a group of people every so often</w:t>
+              <w:t xml:space="preserve">I play a </w:t>
+            </w:r>
+            <w:proofErr w:type="spellStart"/>
+            <w:r>
+              <w:rPr>
+                <w:lang w:val="en-GB"/>
+              </w:rPr>
+              <w:t>tabletop</w:t>
+            </w:r>
+            <w:proofErr w:type="spellEnd"/>
+            <w:r>
+              <w:rPr>
+                <w:lang w:val="en-GB"/>
+              </w:rPr>
+              <w:t xml:space="preserve"> </w:t>
+            </w:r>
+            <w:proofErr w:type="spellStart"/>
+            <w:r>
+              <w:rPr>
+                <w:lang w:val="en-GB"/>
+              </w:rPr>
+              <w:t>rpg</w:t>
+            </w:r>
+            <w:proofErr w:type="spellEnd"/>
+            <w:r>
+              <w:rPr>
+                <w:lang w:val="en-GB"/>
+              </w:rPr>
+              <w:t xml:space="preserve"> with a group of people every so often</w:t>
             </w:r>
             <w:r>
               <w:rPr>
@@ -2026,7 +2120,7 @@
         <w:lang w:bidi="nl-NL"/>
       </w:rPr>
       <w:drawing>
-        <wp:anchor distT="0" distB="0" distL="114300" distR="114300" simplePos="0" relativeHeight="251658240" behindDoc="1" locked="0" layoutInCell="1" allowOverlap="1" wp14:anchorId="1B19D408" wp14:editId="48E7E7E9">
+        <wp:anchor distT="0" distB="0" distL="114300" distR="114300" simplePos="0" relativeHeight="251658240" behindDoc="1" locked="0" layoutInCell="1" allowOverlap="1" wp14:anchorId="565B7B6F">
           <wp:simplePos x="0" y="0"/>
           <wp:positionH relativeFrom="page">
             <wp:posOffset>148856</wp:posOffset>
@@ -2224,7 +2318,7 @@
     </w:rPrDefault>
     <w:pPrDefault/>
   </w:docDefaults>
-  <w:latentStyles w:defLockedState="0" w:defUIPriority="99" w:defSemiHidden="0" w:defUnhideWhenUsed="0" w:defQFormat="0" w:count="376">
+  <w:latentStyles w:defLockedState="0" w:defUIPriority="99" w:defSemiHidden="0" w:defUnhideWhenUsed="0" w:defQFormat="0" w:count="375">
     <w:lsdException w:name="Normal" w:uiPriority="0" w:qFormat="1"/>
     <w:lsdException w:name="heading 1" w:uiPriority="9" w:qFormat="1"/>
     <w:lsdException w:name="heading 2" w:semiHidden="1" w:uiPriority="9" w:unhideWhenUsed="1" w:qFormat="1"/>
@@ -2330,6 +2424,7 @@
     <w:lsdException w:name="HTML Sample" w:semiHidden="1" w:unhideWhenUsed="1"/>
     <w:lsdException w:name="HTML Typewriter" w:semiHidden="1" w:unhideWhenUsed="1"/>
     <w:lsdException w:name="HTML Variable" w:semiHidden="1" w:unhideWhenUsed="1"/>
+    <w:lsdException w:name="Normal Table" w:semiHidden="1" w:unhideWhenUsed="1"/>
     <w:lsdException w:name="annotation subject" w:semiHidden="1" w:unhideWhenUsed="1"/>
     <w:lsdException w:name="No List" w:semiHidden="1" w:unhideWhenUsed="1"/>
     <w:lsdException w:name="Outline List 1" w:semiHidden="1" w:unhideWhenUsed="1"/>
@@ -2376,8 +2471,10 @@
     <w:lsdException w:name="Table Subtle 2" w:semiHidden="1" w:unhideWhenUsed="1"/>
     <w:lsdException w:name="Table Web 1" w:semiHidden="1" w:unhideWhenUsed="1"/>
     <w:lsdException w:name="Table Web 2" w:semiHidden="1" w:unhideWhenUsed="1"/>
+    <w:lsdException w:name="Table Web 3" w:semiHidden="1" w:unhideWhenUsed="1"/>
     <w:lsdException w:name="Balloon Text" w:semiHidden="1" w:unhideWhenUsed="1"/>
     <w:lsdException w:name="Table Grid" w:uiPriority="39"/>
+    <w:lsdException w:name="Table Theme" w:semiHidden="1" w:unhideWhenUsed="1"/>
     <w:lsdException w:name="Placeholder Text" w:semiHidden="1"/>
     <w:lsdException w:name="No Spacing" w:uiPriority="1" w:qFormat="1"/>
     <w:lsdException w:name="Light Shading" w:uiPriority="60"/>
@@ -2596,7 +2693,6 @@
     <w:lsdException w:name="Mention" w:semiHidden="1" w:unhideWhenUsed="1"/>
     <w:lsdException w:name="Smart Hyperlink" w:semiHidden="1"/>
     <w:lsdException w:name="Hashtag" w:semiHidden="1"/>
-    <w:lsdException w:name="Smart Link" w:semiHidden="1" w:unhideWhenUsed="1"/>
   </w:latentStyles>
   <w:style w:type="paragraph" w:default="1" w:styleId="Standaard">
     <w:name w:val="Normal"/>
@@ -4041,14 +4137,14 @@
     <w:charset w:val="00"/>
     <w:family w:val="swiss"/>
     <w:pitch w:val="variable"/>
-    <w:sig w:usb0="E4002EFF" w:usb1="C000247B" w:usb2="00000009" w:usb3="00000000" w:csb0="000001FF" w:csb1="00000000"/>
+    <w:sig w:usb0="E0002AFF" w:usb1="C000247B" w:usb2="00000009" w:usb3="00000000" w:csb0="000001FF" w:csb1="00000000"/>
   </w:font>
   <w:font w:name="Calibri Light">
     <w:panose1 w:val="020F0302020204030204"/>
     <w:charset w:val="00"/>
     <w:family w:val="swiss"/>
     <w:pitch w:val="variable"/>
-    <w:sig w:usb0="E4002EFF" w:usb1="C000247B" w:usb2="00000009" w:usb3="00000000" w:csb0="000001FF" w:csb1="00000000"/>
+    <w:sig w:usb0="E0002AFF" w:usb1="C000247B" w:usb2="00000009" w:usb3="00000000" w:csb0="000001FF" w:csb1="00000000"/>
   </w:font>
 </w:fonts>
 </file>
@@ -4077,7 +4173,6 @@
     <w:rsid w:val="00B47D02"/>
     <w:rsid w:val="00BA1361"/>
     <w:rsid w:val="00C5661C"/>
-    <w:rsid w:val="00EB5D81"/>
     <w:rsid w:val="00F81154"/>
   </w:rsids>
   <m:mathPr>
@@ -4095,8 +4190,8 @@
   </m:mathPr>
   <w:themeFontLang w:val="nl-BE"/>
   <w:clrSchemeMapping w:bg1="light1" w:t1="dark1" w:bg2="light2" w:t2="dark2" w:accent1="accent1" w:accent2="accent2" w:accent3="accent3" w:accent4="accent4" w:accent5="accent5" w:accent6="accent6" w:hyperlink="hyperlink" w:followedHyperlink="followedHyperlink"/>
-  <w:decimalSymbol w:val="."/>
-  <w:listSeparator w:val=","/>
+  <w:decimalSymbol w:val=","/>
+  <w:listSeparator w:val=";"/>
   <w15:chartTrackingRefBased/>
 </w:settings>
 </file>
@@ -4118,7 +4213,7 @@
       </w:pPr>
     </w:pPrDefault>
   </w:docDefaults>
-  <w:latentStyles w:defLockedState="0" w:defUIPriority="99" w:defSemiHidden="0" w:defUnhideWhenUsed="0" w:defQFormat="0" w:count="376">
+  <w:latentStyles w:defLockedState="0" w:defUIPriority="99" w:defSemiHidden="0" w:defUnhideWhenUsed="0" w:defQFormat="0" w:count="375">
     <w:lsdException w:name="Normal" w:uiPriority="0" w:qFormat="1"/>
     <w:lsdException w:name="heading 1" w:uiPriority="9" w:qFormat="1"/>
     <w:lsdException w:name="heading 2" w:semiHidden="1" w:uiPriority="9" w:unhideWhenUsed="1" w:qFormat="1"/>
@@ -4224,6 +4319,7 @@
     <w:lsdException w:name="HTML Sample" w:semiHidden="1" w:unhideWhenUsed="1"/>
     <w:lsdException w:name="HTML Typewriter" w:semiHidden="1" w:unhideWhenUsed="1"/>
     <w:lsdException w:name="HTML Variable" w:semiHidden="1" w:unhideWhenUsed="1"/>
+    <w:lsdException w:name="Normal Table" w:semiHidden="1" w:unhideWhenUsed="1"/>
     <w:lsdException w:name="annotation subject" w:semiHidden="1" w:unhideWhenUsed="1"/>
     <w:lsdException w:name="No List" w:semiHidden="1" w:unhideWhenUsed="1"/>
     <w:lsdException w:name="Outline List 1" w:semiHidden="1" w:unhideWhenUsed="1"/>
@@ -4270,8 +4366,10 @@
     <w:lsdException w:name="Table Subtle 2" w:semiHidden="1" w:unhideWhenUsed="1"/>
     <w:lsdException w:name="Table Web 1" w:semiHidden="1" w:unhideWhenUsed="1"/>
     <w:lsdException w:name="Table Web 2" w:semiHidden="1" w:unhideWhenUsed="1"/>
+    <w:lsdException w:name="Table Web 3" w:semiHidden="1" w:unhideWhenUsed="1"/>
     <w:lsdException w:name="Balloon Text" w:semiHidden="1" w:unhideWhenUsed="1"/>
     <w:lsdException w:name="Table Grid" w:uiPriority="39"/>
+    <w:lsdException w:name="Table Theme" w:semiHidden="1" w:unhideWhenUsed="1"/>
     <w:lsdException w:name="Placeholder Text" w:semiHidden="1"/>
     <w:lsdException w:name="No Spacing" w:uiPriority="1" w:qFormat="1"/>
     <w:lsdException w:name="Light Shading" w:uiPriority="60"/>
@@ -4491,7 +4589,6 @@
     <w:lsdException w:name="Smart Hyperlink" w:semiHidden="1" w:unhideWhenUsed="1"/>
     <w:lsdException w:name="Hashtag" w:semiHidden="1" w:unhideWhenUsed="1"/>
     <w:lsdException w:name="Unresolved Mention" w:semiHidden="1" w:unhideWhenUsed="1"/>
-    <w:lsdException w:name="Smart Link" w:semiHidden="1" w:unhideWhenUsed="1"/>
   </w:latentStyles>
   <w:style w:type="paragraph" w:default="1" w:styleId="Standaard">
     <w:name w:val="Normal"/>
@@ -5066,6 +5163,24 @@
 </file>
 
 <file path=customXml/item1.xml><?xml version="1.0" encoding="utf-8"?>
+<p:properties xmlns:p="http://schemas.microsoft.com/office/2006/metadata/properties" xmlns:xsi="http://www.w3.org/2001/XMLSchema-instance" xmlns:pc="http://schemas.microsoft.com/office/infopath/2007/PartnerControls">
+  <documentManagement>
+    <_ip_UnifiedCompliancePolicyUIAction xmlns="http://schemas.microsoft.com/sharepoint/v3" xsi:nil="true"/>
+    <_ip_UnifiedCompliancePolicyProperties xmlns="http://schemas.microsoft.com/sharepoint/v3" xsi:nil="true"/>
+  </documentManagement>
+</p:properties>
+</file>
+
+<file path=customXml/item2.xml><?xml version="1.0" encoding="utf-8"?>
+<?mso-contentType ?>
+<FormTemplates xmlns="http://schemas.microsoft.com/sharepoint/v3/contenttype/forms">
+  <Display>DocumentLibraryForm</Display>
+  <Edit>DocumentLibraryForm</Edit>
+  <New>DocumentLibraryForm</New>
+</FormTemplates>
+</file>
+
+<file path=customXml/item3.xml><?xml version="1.0" encoding="utf-8"?>
 <ct:contentTypeSchema xmlns:ct="http://schemas.microsoft.com/office/2006/metadata/contentType" xmlns:ma="http://schemas.microsoft.com/office/2006/metadata/properties/metaAttributes" ct:_="" ma:_="" ma:contentTypeName="Document" ma:contentTypeID="0x010100DEEA25CC0A0AC24199CDC46C25B8B0BC" ma:contentTypeVersion="10" ma:contentTypeDescription="Create a new document." ma:contentTypeScope="" ma:versionID="e3b47856d4cf355c0dacb39e1084d14f">
   <xsd:schema xmlns:xsd="http://www.w3.org/2001/XMLSchema" xmlns:xs="http://www.w3.org/2001/XMLSchema" xmlns:p="http://schemas.microsoft.com/office/2006/metadata/properties" xmlns:ns1="http://schemas.microsoft.com/sharepoint/v3" xmlns:ns2="6dc4bcd6-49db-4c07-9060-8acfc67cef9f" xmlns:ns3="fb0879af-3eba-417a-a55a-ffe6dcd6ca77" targetNamespace="http://schemas.microsoft.com/office/2006/metadata/properties" ma:root="true" ma:fieldsID="a845a615265fdb1f7b12cc65ac20ecbd" ns1:_="" ns2:_="" ns3:_="">
     <xsd:import namespace="http://schemas.microsoft.com/sharepoint/v3"/>
@@ -5273,25 +5388,25 @@
 </ct:contentTypeSchema>
 </file>
 
-<file path=customXml/item2.xml><?xml version="1.0" encoding="utf-8"?>
-<?mso-contentType ?>
-<FormTemplates xmlns="http://schemas.microsoft.com/sharepoint/v3/contenttype/forms">
-  <Display>DocumentLibraryForm</Display>
-  <Edit>DocumentLibraryForm</Edit>
-  <New>DocumentLibraryForm</New>
-</FormTemplates>
+<file path=customXml/itemProps1.xml><?xml version="1.0" encoding="utf-8"?>
+<ds:datastoreItem xmlns:ds="http://schemas.openxmlformats.org/officeDocument/2006/customXml" ds:itemID="{0EAD815F-B2F8-422F-9315-93019FF4975D}">
+  <ds:schemaRefs>
+    <ds:schemaRef ds:uri="http://schemas.microsoft.com/office/2006/metadata/properties"/>
+    <ds:schemaRef ds:uri="http://schemas.microsoft.com/office/infopath/2007/PartnerControls"/>
+    <ds:schemaRef ds:uri="http://schemas.microsoft.com/sharepoint/v3"/>
+  </ds:schemaRefs>
+</ds:datastoreItem>
 </file>
 
-<file path=customXml/item3.xml><?xml version="1.0" encoding="utf-8"?>
-<p:properties xmlns:p="http://schemas.microsoft.com/office/2006/metadata/properties" xmlns:xsi="http://www.w3.org/2001/XMLSchema-instance" xmlns:pc="http://schemas.microsoft.com/office/infopath/2007/PartnerControls">
-  <documentManagement>
-    <_ip_UnifiedCompliancePolicyUIAction xmlns="http://schemas.microsoft.com/sharepoint/v3" xsi:nil="true"/>
-    <_ip_UnifiedCompliancePolicyProperties xmlns="http://schemas.microsoft.com/sharepoint/v3" xsi:nil="true"/>
-  </documentManagement>
-</p:properties>
+<file path=customXml/itemProps2.xml><?xml version="1.0" encoding="utf-8"?>
+<ds:datastoreItem xmlns:ds="http://schemas.openxmlformats.org/officeDocument/2006/customXml" ds:itemID="{1F203D5F-FF77-45BF-9727-5429B6F41A7D}">
+  <ds:schemaRefs>
+    <ds:schemaRef ds:uri="http://schemas.microsoft.com/sharepoint/v3/contenttype/forms"/>
+  </ds:schemaRefs>
+</ds:datastoreItem>
 </file>
 
-<file path=customXml/itemProps1.xml><?xml version="1.0" encoding="utf-8"?>
+<file path=customXml/itemProps3.xml><?xml version="1.0" encoding="utf-8"?>
 <ds:datastoreItem xmlns:ds="http://schemas.openxmlformats.org/officeDocument/2006/customXml" ds:itemID="{BC06993A-BF58-4B83-9D02-A22431F3C3C1}">
   <ds:schemaRefs>
     <ds:schemaRef ds:uri="http://schemas.microsoft.com/office/2006/metadata/contentType"/>
@@ -5309,22 +5424,4 @@
     <ds:schemaRef ds:uri="http://schemas.microsoft.com/internal/obd"/>
   </ds:schemaRefs>
 </ds:datastoreItem>
-</file>
-
-<file path=customXml/itemProps2.xml><?xml version="1.0" encoding="utf-8"?>
-<ds:datastoreItem xmlns:ds="http://schemas.openxmlformats.org/officeDocument/2006/customXml" ds:itemID="{1F203D5F-FF77-45BF-9727-5429B6F41A7D}">
-  <ds:schemaRefs>
-    <ds:schemaRef ds:uri="http://schemas.microsoft.com/sharepoint/v3/contenttype/forms"/>
-  </ds:schemaRefs>
-</ds:datastoreItem>
-</file>
-
-<file path=customXml/itemProps3.xml><?xml version="1.0" encoding="utf-8"?>
-<ds:datastoreItem xmlns:ds="http://schemas.openxmlformats.org/officeDocument/2006/customXml" ds:itemID="{0EAD815F-B2F8-422F-9315-93019FF4975D}">
-  <ds:schemaRefs>
-    <ds:schemaRef ds:uri="http://schemas.microsoft.com/office/2006/metadata/properties"/>
-    <ds:schemaRef ds:uri="http://schemas.microsoft.com/office/infopath/2007/PartnerControls"/>
-    <ds:schemaRef ds:uri="http://schemas.microsoft.com/sharepoint/v3"/>
-  </ds:schemaRefs>
-</ds:datastoreItem>
 </file>
</xml_diff>